<commit_message>
re structured all code
</commit_message>
<xml_diff>
--- a/Brugeroplysninger_skabelon.docx
+++ b/Brugeroplysninger_skabelon.docx
@@ -125,6 +125,20 @@
           <w:rFonts w:ascii="Cambria" w:hAnsi="Cambria"/>
         </w:rPr>
         <w:t xml:space="preserve">. </w:t>
+      </w:r>
+    </w:p>
+    <w:p>
+      <w:pPr>
+        <w:rPr>
+          <w:rFonts w:ascii="Cambria" w:hAnsi="Cambria"/>
+        </w:rPr>
+      </w:pPr>
+      <w:r>
+        <w:rPr>
+          <w:rFonts w:ascii="Cambria" w:hAnsi="Cambria"/>
+          <w:color w:val="FF0000"/>
+        </w:rPr>
+        <w:t>Dokumentet er kvittering for at udstyr er udleveret og skal underskrives og derefter scannes og sendes til it@twc.dk</w:t>
       </w:r>
     </w:p>
     <w:tbl>
@@ -336,11 +350,8 @@
             <w:r>
               <w:rPr>
                 <w:rStyle w:val="normaltextrun"/>
-                <w:rFonts w:ascii="Cambria" w:hAnsi="Cambria" w:cs="Segoe UI"/>
-                <w:b w:val="0"/>
-                <w:bCs w:val="0"/>
-              </w:rPr>
-              <w:t>Mobilnummer</w:t>
+              </w:rPr>
+              <w:t>Print Kode</w:t>
             </w:r>
             <w:r>
               <w:rPr>
@@ -366,14 +377,23 @@
                 <w:rStyle w:val="normaltextrun"/>
                 <w:rFonts w:ascii="Calibri" w:hAnsi="Calibri" w:cs="Calibri"/>
               </w:rPr>
-              <w:t>60432620</w:t>
-            </w:r>
-            <w:r>
-              <w:rPr>
-                <w:rStyle w:val="eop"/>
+              <w:t>[</w:t>
+            </w:r>
+            <w:proofErr w:type="spellStart"/>
+            <w:r>
+              <w:rPr>
+                <w:rStyle w:val="normaltextrun"/>
                 <w:rFonts w:ascii="Calibri" w:hAnsi="Calibri" w:cs="Calibri"/>
               </w:rPr>
-              <w:t> </w:t>
+              <w:t>PrintPin</w:t>
+            </w:r>
+            <w:proofErr w:type="spellEnd"/>
+            <w:r>
+              <w:rPr>
+                <w:rStyle w:val="normaltextrun"/>
+                <w:rFonts w:ascii="Calibri" w:hAnsi="Calibri" w:cs="Calibri"/>
+              </w:rPr>
+              <w:t>]</w:t>
             </w:r>
           </w:p>
         </w:tc>
@@ -397,11 +417,8 @@
             <w:r>
               <w:rPr>
                 <w:rStyle w:val="normaltextrun"/>
-                <w:rFonts w:ascii="Cambria" w:hAnsi="Cambria" w:cs="Segoe UI"/>
-                <w:b w:val="0"/>
-                <w:bCs w:val="0"/>
-              </w:rPr>
-              <w:t>Pin</w:t>
+              </w:rPr>
+              <w:t>Dør Kode</w:t>
             </w:r>
             <w:r>
               <w:rPr>
@@ -427,14 +444,7 @@
                 <w:rStyle w:val="normaltextrun"/>
                 <w:rFonts w:ascii="Calibri" w:hAnsi="Calibri" w:cs="Calibri"/>
               </w:rPr>
-              <w:t>9909</w:t>
-            </w:r>
-            <w:r>
-              <w:rPr>
-                <w:rStyle w:val="eop"/>
-                <w:rFonts w:ascii="Calibri" w:hAnsi="Calibri" w:cs="Calibri"/>
-              </w:rPr>
-              <w:t> </w:t>
+              <w:t>[Pin]</w:t>
             </w:r>
           </w:p>
         </w:tc>
@@ -456,14 +466,21 @@
                 <w:rFonts w:ascii="Cambria" w:hAnsi="Cambria"/>
               </w:rPr>
             </w:pPr>
-            <w:r>
-              <w:rPr>
-                <w:rStyle w:val="normaltextrun"/>
+            <w:proofErr w:type="spellStart"/>
+            <w:r>
+              <w:rPr>
+                <w:rStyle w:val="eop"/>
                 <w:rFonts w:ascii="Cambria" w:hAnsi="Cambria" w:cs="Segoe UI"/>
-                <w:b w:val="0"/>
-                <w:bCs w:val="0"/>
-              </w:rPr>
-              <w:t>Puk</w:t>
+              </w:rPr>
+              <w:t>Tlf</w:t>
+            </w:r>
+            <w:proofErr w:type="spellEnd"/>
+            <w:r>
+              <w:rPr>
+                <w:rStyle w:val="eop"/>
+                <w:rFonts w:ascii="Cambria" w:hAnsi="Cambria" w:cs="Segoe UI"/>
+              </w:rPr>
+              <w:t xml:space="preserve"> Nummer</w:t>
             </w:r>
             <w:r>
               <w:rPr>
@@ -484,20 +501,6 @@
             <w:pPr>
               <w:cnfStyle w:val="000000100000" w:firstRow="0" w:lastRow="0" w:firstColumn="0" w:lastColumn="0" w:oddVBand="0" w:evenVBand="0" w:oddHBand="1" w:evenHBand="0" w:firstRowFirstColumn="0" w:firstRowLastColumn="0" w:lastRowFirstColumn="0" w:lastRowLastColumn="0"/>
             </w:pPr>
-            <w:r>
-              <w:rPr>
-                <w:rStyle w:val="normaltextrun"/>
-                <w:rFonts w:ascii="Calibri" w:hAnsi="Calibri" w:cs="Calibri"/>
-              </w:rPr>
-              <w:t>04685277</w:t>
-            </w:r>
-            <w:r>
-              <w:rPr>
-                <w:rStyle w:val="eop"/>
-                <w:rFonts w:ascii="Calibri" w:hAnsi="Calibri" w:cs="Calibri"/>
-              </w:rPr>
-              <w:t> </w:t>
-            </w:r>
           </w:p>
         </w:tc>
       </w:tr>
@@ -520,11 +523,8 @@
             <w:r>
               <w:rPr>
                 <w:rStyle w:val="normaltextrun"/>
-                <w:rFonts w:ascii="Cambria" w:hAnsi="Cambria" w:cs="Segoe UI"/>
-                <w:b w:val="0"/>
-                <w:bCs w:val="0"/>
-              </w:rPr>
-              <w:t>Print kode</w:t>
+              </w:rPr>
+              <w:t>Pin</w:t>
             </w:r>
             <w:r>
               <w:rPr>
@@ -545,33 +545,6 @@
             <w:pPr>
               <w:cnfStyle w:val="000000000000" w:firstRow="0" w:lastRow="0" w:firstColumn="0" w:lastColumn="0" w:oddVBand="0" w:evenVBand="0" w:oddHBand="0" w:evenHBand="0" w:firstRowFirstColumn="0" w:firstRowLastColumn="0" w:lastRowFirstColumn="0" w:lastRowLastColumn="0"/>
             </w:pPr>
-            <w:r>
-              <w:rPr>
-                <w:rStyle w:val="normaltextrun"/>
-              </w:rPr>
-              <w:t>[</w:t>
-            </w:r>
-            <w:proofErr w:type="spellStart"/>
-            <w:r>
-              <w:rPr>
-                <w:rStyle w:val="normaltextrun"/>
-              </w:rPr>
-              <w:t>PrintPin</w:t>
-            </w:r>
-            <w:proofErr w:type="spellEnd"/>
-            <w:r>
-              <w:rPr>
-                <w:rStyle w:val="normaltextrun"/>
-              </w:rPr>
-              <w:t>]</w:t>
-            </w:r>
-            <w:r>
-              <w:rPr>
-                <w:rStyle w:val="eop"/>
-                <w:rFonts w:ascii="Calibri" w:hAnsi="Calibri" w:cs="Calibri"/>
-              </w:rPr>
-              <w:t> </w:t>
-            </w:r>
           </w:p>
         </w:tc>
       </w:tr>
@@ -595,11 +568,8 @@
             <w:r>
               <w:rPr>
                 <w:rStyle w:val="normaltextrun"/>
-                <w:rFonts w:ascii="Cambria" w:hAnsi="Cambria" w:cs="Segoe UI"/>
-                <w:b w:val="0"/>
-                <w:bCs w:val="0"/>
-              </w:rPr>
-              <w:t>Dør kode</w:t>
+              </w:rPr>
+              <w:t>Puk</w:t>
             </w:r>
             <w:r>
               <w:rPr>
@@ -620,12 +590,6 @@
             <w:pPr>
               <w:cnfStyle w:val="000000100000" w:firstRow="0" w:lastRow="0" w:firstColumn="0" w:lastColumn="0" w:oddVBand="0" w:evenVBand="0" w:oddHBand="1" w:evenHBand="0" w:firstRowFirstColumn="0" w:firstRowLastColumn="0" w:lastRowFirstColumn="0" w:lastRowLastColumn="0"/>
             </w:pPr>
-            <w:r>
-              <w:rPr>
-                <w:rStyle w:val="normaltextrun"/>
-              </w:rPr>
-              <w:t>[Pin]</w:t>
-            </w:r>
             <w:r>
               <w:rPr>
                 <w:rStyle w:val="eop"/>
@@ -1272,6 +1236,7 @@
         <w:rPr>
           <w:noProof/>
         </w:rPr>
+        <w:lastRenderedPageBreak/>
         <w:drawing>
           <wp:anchor distT="0" distB="0" distL="0" distR="0" simplePos="0" relativeHeight="251659264" behindDoc="0" locked="0" layoutInCell="1" allowOverlap="1" wp14:anchorId="38BEE0EA" wp14:editId="0DC74874">
             <wp:simplePos x="0" y="0"/>
@@ -1456,17 +1421,36 @@
       </w:rPr>
       <w:t xml:space="preserve">| </w:t>
     </w:r>
-    <w:hyperlink r:id="rId1">
-      <w:r>
-        <w:rPr>
-          <w:rFonts w:ascii="Arial Narrow" w:hAnsi="Arial Narrow"/>
-          <w:color w:val="310000"/>
-          <w:sz w:val="18"/>
-          <w:lang w:val="en-US"/>
-        </w:rPr>
-        <w:t>www.thewholecompany.dk</w:t>
-      </w:r>
-    </w:hyperlink>
+    <w:r>
+      <w:fldChar w:fldCharType="begin"/>
+    </w:r>
+    <w:r>
+      <w:rPr>
+        <w:lang w:val="en-US"/>
+      </w:rPr>
+      <w:instrText>HYPERLINK "http://www.thewholecompany.dk/" \h</w:instrText>
+    </w:r>
+    <w:r>
+      <w:fldChar w:fldCharType="separate"/>
+    </w:r>
+    <w:r>
+      <w:rPr>
+        <w:rFonts w:ascii="Arial Narrow" w:hAnsi="Arial Narrow"/>
+        <w:color w:val="310000"/>
+        <w:sz w:val="18"/>
+        <w:lang w:val="en-US"/>
+      </w:rPr>
+      <w:t>www.thewholecompany.dk</w:t>
+    </w:r>
+    <w:r>
+      <w:rPr>
+        <w:rFonts w:ascii="Arial Narrow" w:hAnsi="Arial Narrow"/>
+        <w:color w:val="310000"/>
+        <w:sz w:val="18"/>
+        <w:lang w:val="en-US"/>
+      </w:rPr>
+      <w:fldChar w:fldCharType="end"/>
+    </w:r>
   </w:p>
   <w:p>
     <w:pPr>
@@ -1515,7 +1499,7 @@
       </w:rPr>
       <w:t xml:space="preserve">| </w:t>
     </w:r>
-    <w:hyperlink r:id="rId2">
+    <w:hyperlink r:id="rId1">
       <w:r>
         <w:rPr>
           <w:rFonts w:ascii="Arial Narrow"/>
@@ -1580,7 +1564,7 @@
       </w:rPr>
       <w:t xml:space="preserve">| </w:t>
     </w:r>
-    <w:hyperlink r:id="rId3">
+    <w:hyperlink r:id="rId2">
       <w:r>
         <w:rPr>
           <w:rFonts w:ascii="Arial Narrow"/>
@@ -1637,7 +1621,7 @@
       </w:rPr>
       <w:t xml:space="preserve">| </w:t>
     </w:r>
-    <w:hyperlink r:id="rId4">
+    <w:hyperlink r:id="rId3">
       <w:r>
         <w:rPr>
           <w:rFonts w:ascii="Arial Narrow"/>
@@ -1712,7 +1696,7 @@
       </w:rPr>
       <w:t xml:space="preserve"> </w:t>
     </w:r>
-    <w:hyperlink r:id="rId5">
+    <w:hyperlink r:id="rId4">
       <w:r>
         <w:rPr>
           <w:rFonts w:ascii="Arial Narrow"/>
@@ -2948,6 +2932,19 @@
 </file>
 
 <file path=customXml/item1.xml><?xml version="1.0" encoding="utf-8"?>
+<?mso-contentType ?>
+<FormTemplates xmlns="http://schemas.microsoft.com/sharepoint/v3/contenttype/forms">
+  <Display>DocumentLibraryForm</Display>
+  <Edit>DocumentLibraryForm</Edit>
+  <New>DocumentLibraryForm</New>
+</FormTemplates>
+</file>
+
+<file path=customXml/item2.xml><?xml version="1.0" encoding="utf-8"?>
+<b:Sources xmlns:b="http://schemas.openxmlformats.org/officeDocument/2006/bibliography" xmlns="http://schemas.openxmlformats.org/officeDocument/2006/bibliography" SelectedStyle="\APASixthEditionOfficeOnline.xsl" StyleName="APA" Version="6"/>
+</file>
+
+<file path=customXml/item3.xml><?xml version="1.0" encoding="utf-8"?>
 <p:properties xmlns:p="http://schemas.microsoft.com/office/2006/metadata/properties" xmlns:xsi="http://www.w3.org/2001/XMLSchema-instance" xmlns:pc="http://schemas.microsoft.com/office/infopath/2007/PartnerControls">
   <documentManagement>
     <lcf76f155ced4ddcb4097134ff3c332f xmlns="b6e3298f-13d6-4901-aada-63920cb03ae0">
@@ -2956,19 +2953,6 @@
     <TaxCatchAll xmlns="5a47ca08-bb5f-4532-a545-33d927f0879d" xsi:nil="true"/>
   </documentManagement>
 </p:properties>
-</file>
-
-<file path=customXml/item2.xml><?xml version="1.0" encoding="utf-8"?>
-<b:Sources xmlns:b="http://schemas.openxmlformats.org/officeDocument/2006/bibliography" xmlns="http://schemas.openxmlformats.org/officeDocument/2006/bibliography" SelectedStyle="\APASixthEditionOfficeOnline.xsl" StyleName="APA" Version="6"/>
-</file>
-
-<file path=customXml/item3.xml><?xml version="1.0" encoding="utf-8"?>
-<?mso-contentType ?>
-<FormTemplates xmlns="http://schemas.microsoft.com/sharepoint/v3/contenttype/forms">
-  <Display>DocumentLibraryForm</Display>
-  <Edit>DocumentLibraryForm</Edit>
-  <New>DocumentLibraryForm</New>
-</FormTemplates>
 </file>
 
 <file path=customXml/item4.xml><?xml version="1.0" encoding="utf-8"?>
@@ -3215,12 +3199,9 @@
 </file>
 
 <file path=customXml/itemProps1.xml><?xml version="1.0" encoding="utf-8"?>
-<ds:datastoreItem xmlns:ds="http://schemas.openxmlformats.org/officeDocument/2006/customXml" ds:itemID="{F59B7205-184F-4CD3-8BA5-8CD6FDDE5901}">
+<ds:datastoreItem xmlns:ds="http://schemas.openxmlformats.org/officeDocument/2006/customXml" ds:itemID="{C903EF24-3AFC-474E-A2B6-A377FB8C23D5}">
   <ds:schemaRefs>
-    <ds:schemaRef ds:uri="http://schemas.microsoft.com/office/2006/metadata/properties"/>
-    <ds:schemaRef ds:uri="http://schemas.microsoft.com/office/infopath/2007/PartnerControls"/>
-    <ds:schemaRef ds:uri="b6e3298f-13d6-4901-aada-63920cb03ae0"/>
-    <ds:schemaRef ds:uri="5a47ca08-bb5f-4532-a545-33d927f0879d"/>
+    <ds:schemaRef ds:uri="http://schemas.microsoft.com/sharepoint/v3/contenttype/forms"/>
   </ds:schemaRefs>
 </ds:datastoreItem>
 </file>
@@ -3234,9 +3215,12 @@
 </file>
 
 <file path=customXml/itemProps3.xml><?xml version="1.0" encoding="utf-8"?>
-<ds:datastoreItem xmlns:ds="http://schemas.openxmlformats.org/officeDocument/2006/customXml" ds:itemID="{C903EF24-3AFC-474E-A2B6-A377FB8C23D5}">
+<ds:datastoreItem xmlns:ds="http://schemas.openxmlformats.org/officeDocument/2006/customXml" ds:itemID="{F59B7205-184F-4CD3-8BA5-8CD6FDDE5901}">
   <ds:schemaRefs>
-    <ds:schemaRef ds:uri="http://schemas.microsoft.com/sharepoint/v3/contenttype/forms"/>
+    <ds:schemaRef ds:uri="http://schemas.microsoft.com/office/2006/metadata/properties"/>
+    <ds:schemaRef ds:uri="http://schemas.microsoft.com/office/infopath/2007/PartnerControls"/>
+    <ds:schemaRef ds:uri="b6e3298f-13d6-4901-aada-63920cb03ae0"/>
+    <ds:schemaRef ds:uri="5a47ca08-bb5f-4532-a545-33d927f0879d"/>
   </ds:schemaRefs>
 </ds:datastoreItem>
 </file>

</xml_diff>